<commit_message>
adding work for thesis
</commit_message>
<xml_diff>
--- a/Research Design & Proposal Writting/Maks_Drzezdzon_C15311966_assign_3.docx
+++ b/Research Design & Proposal Writting/Maks_Drzezdzon_C15311966_assign_3.docx
@@ -121,45 +121,77 @@
           <w:sz w:val="32"/>
           <w:szCs w:val="32"/>
         </w:rPr>
-        <w:t xml:space="preserve"> Scientific Research &amp; Literature</w:t>
-      </w:r>
-    </w:p>
-    <w:p>
-      <w:pPr>
-        <w:pStyle w:val="Title"/>
-        <w:spacing w:line="360" w:lineRule="auto"/>
+        <w:t xml:space="preserve"> </w:t>
+      </w:r>
+      <w:r>
         <w:rPr>
           <w:rFonts w:ascii="Calibri" w:hAnsi="Calibri" w:cs="Arial"/>
           <w:sz w:val="32"/>
           <w:szCs w:val="32"/>
         </w:rPr>
-      </w:pPr>
+        <w:t>Research Design</w:t>
+      </w:r>
       <w:r>
         <w:rPr>
           <w:rFonts w:ascii="Calibri" w:hAnsi="Calibri" w:cs="Arial"/>
           <w:sz w:val="32"/>
           <w:szCs w:val="32"/>
         </w:rPr>
-        <w:t xml:space="preserve"> in Fulfilment of</w:t>
-      </w:r>
-    </w:p>
-    <w:p>
-      <w:pPr>
-        <w:pStyle w:val="Title"/>
-        <w:spacing w:line="360" w:lineRule="auto"/>
+        <w:t xml:space="preserve"> &amp; </w:t>
+      </w:r>
+      <w:r>
         <w:rPr>
           <w:rFonts w:ascii="Calibri" w:hAnsi="Calibri" w:cs="Arial"/>
           <w:sz w:val="32"/>
           <w:szCs w:val="32"/>
         </w:rPr>
-      </w:pPr>
-      <w:r>
+        <w:t>Proposal Writing</w:t>
+      </w:r>
+    </w:p>
+    <w:p>
+      <w:pPr>
+        <w:pStyle w:val="Title"/>
+        <w:spacing w:line="360" w:lineRule="auto"/>
         <w:rPr>
           <w:rFonts w:ascii="Calibri" w:hAnsi="Calibri" w:cs="Arial"/>
           <w:sz w:val="32"/>
           <w:szCs w:val="32"/>
         </w:rPr>
-        <w:t>SPEC9997</w:t>
+      </w:pPr>
+      <w:r>
+        <w:rPr>
+          <w:rFonts w:ascii="Calibri" w:hAnsi="Calibri" w:cs="Arial"/>
+          <w:sz w:val="32"/>
+          <w:szCs w:val="32"/>
+        </w:rPr>
+        <w:t xml:space="preserve"> in Fulfilment of</w:t>
+      </w:r>
+    </w:p>
+    <w:p>
+      <w:pPr>
+        <w:pStyle w:val="Title"/>
+        <w:spacing w:line="360" w:lineRule="auto"/>
+        <w:rPr>
+          <w:rFonts w:ascii="Calibri" w:hAnsi="Calibri" w:cs="Arial"/>
+          <w:sz w:val="32"/>
+          <w:szCs w:val="32"/>
+        </w:rPr>
+      </w:pPr>
+      <w:r>
+        <w:rPr>
+          <w:rFonts w:ascii="Calibri" w:hAnsi="Calibri" w:cs="Arial"/>
+          <w:sz w:val="32"/>
+          <w:szCs w:val="32"/>
+        </w:rPr>
+        <w:t>SPEC999</w:t>
+      </w:r>
+      <w:r>
+        <w:rPr>
+          <w:rFonts w:ascii="Calibri" w:hAnsi="Calibri" w:cs="Arial"/>
+          <w:sz w:val="32"/>
+          <w:szCs w:val="32"/>
+        </w:rPr>
+        <w:t>8</w:t>
       </w:r>
     </w:p>
     <w:p>
@@ -239,19 +271,8 @@
           <w:szCs w:val="28"/>
           <w:lang w:val="en-US"/>
         </w:rPr>
-        <w:t>Degree: TU060/1</w:t>
-      </w:r>
-    </w:p>
-    <w:p>
-      <w:pPr>
-        <w:pStyle w:val="Body"/>
-        <w:jc w:val="center"/>
-        <w:rPr>
-          <w:rFonts w:eastAsia="Times New Roman" w:cs="Arial"/>
-          <w:sz w:val="28"/>
-          <w:szCs w:val="28"/>
-        </w:rPr>
-      </w:pPr>
+        <w:t>Degree: TU060/</w:t>
+      </w:r>
       <w:r>
         <w:rPr>
           <w:rFonts w:cs="Arial"/>
@@ -259,7 +280,45 @@
           <w:szCs w:val="28"/>
           <w:lang w:val="en-US"/>
         </w:rPr>
-        <w:t xml:space="preserve">Module Coordinator: John Gilligan </w:t>
+        <w:t>2</w:t>
+      </w:r>
+    </w:p>
+    <w:p>
+      <w:pPr>
+        <w:pStyle w:val="Body"/>
+        <w:jc w:val="center"/>
+        <w:rPr>
+          <w:rFonts w:eastAsia="Times New Roman" w:cs="Arial"/>
+          <w:sz w:val="28"/>
+          <w:szCs w:val="28"/>
+        </w:rPr>
+      </w:pPr>
+      <w:r>
+        <w:rPr>
+          <w:rFonts w:cs="Arial"/>
+          <w:sz w:val="28"/>
+          <w:szCs w:val="28"/>
+          <w:lang w:val="en-US"/>
+        </w:rPr>
+        <w:t xml:space="preserve">Module Coordinator: </w:t>
+      </w:r>
+      <w:r>
+        <w:rPr>
+          <w:rFonts w:cs="Arial"/>
+          <w:sz w:val="28"/>
+          <w:szCs w:val="28"/>
+          <w:lang w:val="en-US"/>
+        </w:rPr>
+        <w:t>Luca Longo</w:t>
+      </w:r>
+      <w:r>
+        <w:rPr>
+          <w:rFonts w:cs="Arial"/>
+          <w:sz w:val="28"/>
+          <w:szCs w:val="28"/>
+          <w:lang w:val="en-US"/>
+        </w:rPr>
+        <w:t xml:space="preserve"> </w:t>
       </w:r>
     </w:p>
     <w:p>
@@ -358,7 +417,7 @@
           <w:szCs w:val="24"/>
           <w:lang w:val="en-US"/>
         </w:rPr>
-        <w:t>3</w:t>
+        <w:t>9</w:t>
       </w:r>
       <w:r>
         <w:rPr>
@@ -369,7 +428,18 @@
           <w:szCs w:val="24"/>
           <w:lang w:val="en-US"/>
         </w:rPr>
-        <w:t>/24</w:t>
+        <w:t>/2</w:t>
+      </w:r>
+      <w:r>
+        <w:rPr>
+          <w:rFonts w:cs="Arial"/>
+          <w:b/>
+          <w:bCs/>
+          <w:sz w:val="24"/>
+          <w:szCs w:val="24"/>
+          <w:lang w:val="en-US"/>
+        </w:rPr>
+        <w:t>5</w:t>
       </w:r>
     </w:p>
     <w:p>
@@ -419,6 +489,35 @@
           <w:szCs w:val="44"/>
         </w:rPr>
         <w:t xml:space="preserve">Investigating ways of Improving Diagnosis of Schizophrenia with Machine Learning </w:t>
+      </w:r>
+      <w:r>
+        <w:rPr>
+          <w:rFonts w:ascii="Calibri" w:hAnsi="Calibri"/>
+          <w:color w:val="2F5496" w:themeColor="accent1" w:themeShade="BF"/>
+          <w:sz w:val="44"/>
+          <w:szCs w:val="44"/>
+        </w:rPr>
+        <w:t>(</w:t>
+      </w:r>
+      <w:r>
+        <w:rPr>
+          <w:rFonts w:ascii="Calibri" w:hAnsi="Calibri"/>
+          <w:b/>
+          <w:bCs/>
+          <w:color w:val="2F5496" w:themeColor="accent1" w:themeShade="BF"/>
+          <w:sz w:val="44"/>
+          <w:szCs w:val="44"/>
+        </w:rPr>
+        <w:t>Temp</w:t>
+      </w:r>
+      <w:r>
+        <w:rPr>
+          <w:rFonts w:ascii="Calibri" w:hAnsi="Calibri"/>
+          <w:color w:val="2F5496" w:themeColor="accent1" w:themeShade="BF"/>
+          <w:sz w:val="44"/>
+          <w:szCs w:val="44"/>
+        </w:rPr>
+        <w:t>)</w:t>
       </w:r>
     </w:p>
     <w:p>
@@ -2413,7 +2512,23 @@
           <w:color w:val="auto"/>
           <w:shd w:val="clear" w:color="auto" w:fill="FFFFFF"/>
         </w:rPr>
-        <w:t> under an NIH NIGMS Centers of Biomedical Research Excellence (COBRE) grant 5P20RR021938/P20GM103472 to Vince Calhoun (PI).</w:t>
+        <w:t xml:space="preserve"> under an NIH NIGMS </w:t>
+      </w:r>
+      <w:proofErr w:type="spellStart"/>
+      <w:r>
+        <w:rPr>
+          <w:color w:val="auto"/>
+          <w:shd w:val="clear" w:color="auto" w:fill="FFFFFF"/>
+        </w:rPr>
+        <w:t>Centers</w:t>
+      </w:r>
+      <w:proofErr w:type="spellEnd"/>
+      <w:r>
+        <w:rPr>
+          <w:color w:val="auto"/>
+          <w:shd w:val="clear" w:color="auto" w:fill="FFFFFF"/>
+        </w:rPr>
+        <w:t xml:space="preserve"> of Biomedical Research Excellence (COBRE) grant 5P20RR021938/P20GM103472 to Vince Calhoun (PI).</w:t>
       </w:r>
     </w:p>
     <w:p>
@@ -3347,12 +3462,21 @@
               </w:rPr>
               <w:t>M</w:t>
             </w:r>
+            <w:proofErr w:type="spellStart"/>
             <w:r>
               <w:rPr>
                 <w:color w:val="202124"/>
                 <w:shd w:val="clear" w:color="auto" w:fill="FFFFFF"/>
               </w:rPr>
-              <w:t xml:space="preserve">agnetic </w:t>
+              <w:t>agnetic</w:t>
+            </w:r>
+            <w:proofErr w:type="spellEnd"/>
+            <w:r>
+              <w:rPr>
+                <w:color w:val="202124"/>
+                <w:shd w:val="clear" w:color="auto" w:fill="FFFFFF"/>
+              </w:rPr>
+              <w:t xml:space="preserve"> </w:t>
             </w:r>
             <w:r>
               <w:rPr>
@@ -6420,7 +6544,21 @@
         <w:rPr>
           <w:rFonts w:ascii="Calibri" w:hAnsi="Calibri"/>
         </w:rPr>
-        <w:t xml:space="preserve"> (add citation</w:t>
+        <w:t xml:space="preserve"> (</w:t>
+      </w:r>
+      <w:proofErr w:type="gramStart"/>
+      <w:r>
+        <w:rPr>
+          <w:rFonts w:ascii="Calibri" w:hAnsi="Calibri"/>
+        </w:rPr>
+        <w:t>add</w:t>
+      </w:r>
+      <w:proofErr w:type="gramEnd"/>
+      <w:r>
+        <w:rPr>
+          <w:rFonts w:ascii="Calibri" w:hAnsi="Calibri"/>
+        </w:rPr>
+        <w:t xml:space="preserve"> citation</w:t>
       </w:r>
       <w:r>
         <w:rPr>
@@ -8203,7 +8341,21 @@
         <w:rPr>
           <w:rFonts w:ascii="Calibri" w:hAnsi="Calibri"/>
         </w:rPr>
-        <w:t xml:space="preserve">(rs-MRI) </w:t>
+        <w:t>(</w:t>
+      </w:r>
+      <w:proofErr w:type="spellStart"/>
+      <w:r>
+        <w:rPr>
+          <w:rFonts w:ascii="Calibri" w:hAnsi="Calibri"/>
+        </w:rPr>
+        <w:t>rs</w:t>
+      </w:r>
+      <w:proofErr w:type="spellEnd"/>
+      <w:r>
+        <w:rPr>
+          <w:rFonts w:ascii="Calibri" w:hAnsi="Calibri"/>
+        </w:rPr>
+        <w:t xml:space="preserve">-MRI) </w:t>
       </w:r>
       <w:r>
         <w:rPr>
@@ -8817,6 +8969,7 @@
           <w:id w:val="-467197490"/>
           <w:citation/>
         </w:sdtPr>
+        <w:sdtEndPr/>
         <w:sdtContent>
           <w:r>
             <w:rPr>
@@ -8920,6 +9073,7 @@
           <w:id w:val="506030634"/>
           <w:citation/>
         </w:sdtPr>
+        <w:sdtEndPr/>
         <w:sdtContent>
           <w:r>
             <w:rPr>
@@ -9022,6 +9176,7 @@
           <w:id w:val="-1308396935"/>
           <w:citation/>
         </w:sdtPr>
+        <w:sdtEndPr/>
         <w:sdtContent>
           <w:r>
             <w:rPr>
@@ -9118,6 +9273,7 @@
           <w:id w:val="-792749014"/>
           <w:citation/>
         </w:sdtPr>
+        <w:sdtEndPr/>
         <w:sdtContent>
           <w:r>
             <w:rPr>

</xml_diff>